<commit_message>
Aggiornato fino alla definizione di protocolli
</commit_message>
<xml_diff>
--- a/Definizioni e concetti chiave di Reti di Calcolatori.docx
+++ b/Definizioni e concetti chiave di Reti di Calcolatori.docx
@@ -5,7 +5,6 @@
     <w:p>
       <w:pPr>
         <w:pStyle w:val="Titolo1"/>
-        <w:jc w:val="center"/>
         <w:rPr>
           <w:b/>
           <w:bCs/>
@@ -15,16 +14,84 @@
       <w:r>
         <w:rPr>
           <w:color w:val="FF0000"/>
-        </w:rPr>
-        <w:t>Definizioni e concetti chiave di</w:t>
+          <w:highlight w:val="green"/>
+        </w:rPr>
+        <w:t xml:space="preserve">  </w:t>
       </w:r>
       <w:r>
         <w:rPr>
           <w:b/>
           <w:bCs/>
           <w:color w:val="FF0000"/>
-        </w:rPr>
-        <w:t xml:space="preserve"> RETI DI CALCOLATORI</w:t>
+          <w:highlight w:val="green"/>
+        </w:rPr>
+        <w:t>Definizioni e concetti chiave di RETI DI CALCOLATORI</w:t>
+      </w:r>
+      <w:r>
+        <w:rPr>
+          <w:b/>
+          <w:bCs/>
+          <w:color w:val="FF0000"/>
+          <w:highlight w:val="green"/>
+        </w:rPr>
+        <w:t xml:space="preserve">                               </w:t>
+      </w:r>
+      <w:r>
+        <w:rPr>
+          <w:b/>
+          <w:bCs/>
+          <w:noProof/>
+          <w:color w:val="FF0000"/>
+          <w:highlight w:val="green"/>
+        </w:rPr>
+        <w:drawing>
+          <wp:inline distT="0" distB="0" distL="0" distR="0" wp14:anchorId="38142E19" wp14:editId="61116663">
+            <wp:extent cx="472440" cy="476677"/>
+            <wp:effectExtent l="0" t="0" r="3810" b="0"/>
+            <wp:docPr id="1" name="Immagine 1"/>
+            <wp:cNvGraphicFramePr>
+              <a:graphicFrameLocks xmlns:a="http://schemas.openxmlformats.org/drawingml/2006/main" noChangeAspect="1"/>
+            </wp:cNvGraphicFramePr>
+            <a:graphic xmlns:a="http://schemas.openxmlformats.org/drawingml/2006/main">
+              <a:graphicData uri="http://schemas.openxmlformats.org/drawingml/2006/picture">
+                <pic:pic xmlns:pic="http://schemas.openxmlformats.org/drawingml/2006/picture">
+                  <pic:nvPicPr>
+                    <pic:cNvPr id="0" name="Picture 1"/>
+                    <pic:cNvPicPr>
+                      <a:picLocks noChangeAspect="1" noChangeArrowheads="1"/>
+                    </pic:cNvPicPr>
+                  </pic:nvPicPr>
+                  <pic:blipFill>
+                    <a:blip r:embed="rId6" cstate="print">
+                      <a:extLst>
+                        <a:ext uri="{28A0092B-C50C-407E-A947-70E740481C1C}">
+                          <a14:useLocalDpi xmlns:a14="http://schemas.microsoft.com/office/drawing/2010/main" val="0"/>
+                        </a:ext>
+                      </a:extLst>
+                    </a:blip>
+                    <a:srcRect/>
+                    <a:stretch>
+                      <a:fillRect/>
+                    </a:stretch>
+                  </pic:blipFill>
+                  <pic:spPr bwMode="auto">
+                    <a:xfrm>
+                      <a:off x="0" y="0"/>
+                      <a:ext cx="479260" cy="483558"/>
+                    </a:xfrm>
+                    <a:prstGeom prst="rect">
+                      <a:avLst/>
+                    </a:prstGeom>
+                    <a:noFill/>
+                    <a:ln>
+                      <a:noFill/>
+                    </a:ln>
+                  </pic:spPr>
+                </pic:pic>
+              </a:graphicData>
+            </a:graphic>
+          </wp:inline>
+        </w:drawing>
       </w:r>
     </w:p>
     <w:p>
@@ -395,6 +462,314 @@
           <w:numId w:val="6"/>
         </w:numPr>
         <w:jc w:val="both"/>
+      </w:pPr>
+      <w:r>
+        <w:rPr>
+          <w:b/>
+          <w:bCs/>
+        </w:rPr>
+        <w:t xml:space="preserve">L’astrazione. </w:t>
+      </w:r>
+      <w:r>
+        <w:t xml:space="preserve">Cioè la possibilità di nascondere i dettagli realizzativi dietro un’interfaccia ben definita è lo strumento fondamentale utilizzato dai progettisti per gestire la complessità dei sistemi. Le astrazioni conducono in modo naturale alle </w:t>
+      </w:r>
+      <w:r>
+        <w:rPr>
+          <w:b/>
+          <w:bCs/>
+        </w:rPr>
+        <w:t xml:space="preserve">stratificazioni. </w:t>
+      </w:r>
+      <w:r>
+        <w:t xml:space="preserve">Si parte dai servizi offerti a più basso livello(hardware), per poi aggiungere una serie di livelli o strati, ciascuno dei quali fornisce un servizio di livello più elevato(cioè più astratto): </w:t>
+      </w:r>
+      <w:r>
+        <w:rPr>
+          <w:b/>
+          <w:bCs/>
+        </w:rPr>
+        <w:t>i servizi forniti ai livelli soprastanti sono realizzati utilizzando i servizi dei livelli sottostanti.</w:t>
+      </w:r>
+    </w:p>
+    <w:p>
+      <w:pPr>
+        <w:pStyle w:val="Paragrafoelenco"/>
+        <w:numPr>
+          <w:ilvl w:val="0"/>
+          <w:numId w:val="6"/>
+        </w:numPr>
+        <w:rPr>
+          <w:b/>
+          <w:bCs/>
+        </w:rPr>
+      </w:pPr>
+      <w:r>
+        <w:rPr>
+          <w:b/>
+          <w:bCs/>
+        </w:rPr>
+        <w:t>La stratificazione ha due caratteristiche interessanti: innanzitutto, scompone il problema relativo alla costruzione di una rete in componenti più gestibili:</w:t>
+      </w:r>
+      <w:r>
+        <w:t xml:space="preserve"> invece di realizzare un elemento software  monolitico che svolga tutte le funzioni che potremo mai desiderare, si possono realizzare diversi strati, ciascuno dei quali risolve una parte del problema. </w:t>
+      </w:r>
+      <w:r>
+        <w:rPr>
+          <w:b/>
+          <w:bCs/>
+        </w:rPr>
+        <w:t xml:space="preserve">In secondo luogo, la stratificazione consente una progettazione più modulare: </w:t>
+      </w:r>
+      <w:r>
+        <w:t>se decidete che volete aggiungere qualche nuovo servizio, può darsi che dobbiate modificare le funzionalità di un solo livello, riutilizzando i servizi forniti dagli altri livelli.</w:t>
+      </w:r>
+    </w:p>
+    <w:p>
+      <w:pPr>
+        <w:pStyle w:val="Paragrafoelenco"/>
+        <w:numPr>
+          <w:ilvl w:val="0"/>
+          <w:numId w:val="6"/>
+        </w:numPr>
+        <w:rPr>
+          <w:b/>
+          <w:bCs/>
+        </w:rPr>
+      </w:pPr>
+      <w:r>
+        <w:lastRenderedPageBreak/>
+        <w:t xml:space="preserve">Gli oggetti astratti che compongono che compongono gli strati di un sistema di rete vengono chiamati </w:t>
+      </w:r>
+      <w:r>
+        <w:rPr>
+          <w:b/>
+          <w:bCs/>
+        </w:rPr>
+        <w:t xml:space="preserve">protocolli. </w:t>
+      </w:r>
+      <w:r>
+        <w:t xml:space="preserve">Un Protocollo </w:t>
+      </w:r>
+      <w:r>
+        <w:rPr>
+          <w:b/>
+          <w:bCs/>
+        </w:rPr>
+        <w:t xml:space="preserve">fornisce un servizio di comunicazione </w:t>
+      </w:r>
+      <w:r>
+        <w:t>che gli oggetti di livello superiore usano per scambiarsi messaggi</w:t>
+      </w:r>
+    </w:p>
+    <w:p>
+      <w:pPr>
+        <w:pStyle w:val="Paragrafoelenco"/>
+        <w:numPr>
+          <w:ilvl w:val="0"/>
+          <w:numId w:val="6"/>
+        </w:numPr>
+        <w:rPr>
+          <w:b/>
+          <w:bCs/>
+        </w:rPr>
+      </w:pPr>
+      <w:r>
+        <w:rPr>
+          <w:b/>
+          <w:bCs/>
+        </w:rPr>
+        <w:t>Ciascun protocollo definisce due diverse interfacce:</w:t>
+      </w:r>
+    </w:p>
+    <w:p>
+      <w:pPr>
+        <w:pStyle w:val="Paragrafoelenco"/>
+        <w:numPr>
+          <w:ilvl w:val="0"/>
+          <w:numId w:val="7"/>
+        </w:numPr>
+        <w:rPr>
+          <w:b/>
+          <w:bCs/>
+        </w:rPr>
+      </w:pPr>
+      <w:r>
+        <w:rPr>
+          <w:b/>
+          <w:bCs/>
+        </w:rPr>
+        <w:t xml:space="preserve">Interfaccia del servizio(service </w:t>
+      </w:r>
+      <w:proofErr w:type="spellStart"/>
+      <w:r>
+        <w:rPr>
+          <w:b/>
+          <w:bCs/>
+        </w:rPr>
+        <w:t>interface</w:t>
+      </w:r>
+      <w:proofErr w:type="spellEnd"/>
+      <w:r>
+        <w:rPr>
+          <w:b/>
+          <w:bCs/>
+        </w:rPr>
+        <w:t xml:space="preserve">): </w:t>
+      </w:r>
+      <w:r>
+        <w:t>è rivolta agli altri oggetti che, sullo stesso calcolatore, vogliono usare i servizi di comunicazione del protocollo stesso.</w:t>
+      </w:r>
+    </w:p>
+    <w:p>
+      <w:pPr>
+        <w:pStyle w:val="Paragrafoelenco"/>
+        <w:numPr>
+          <w:ilvl w:val="0"/>
+          <w:numId w:val="7"/>
+        </w:numPr>
+        <w:rPr>
+          <w:b/>
+          <w:bCs/>
+        </w:rPr>
+      </w:pPr>
+      <w:r>
+        <w:rPr>
+          <w:b/>
+          <w:bCs/>
+        </w:rPr>
+        <w:t xml:space="preserve">Interfaccia tra pari (peer </w:t>
+      </w:r>
+      <w:proofErr w:type="spellStart"/>
+      <w:r>
+        <w:rPr>
+          <w:b/>
+          <w:bCs/>
+        </w:rPr>
+        <w:t>interface</w:t>
+      </w:r>
+      <w:proofErr w:type="spellEnd"/>
+      <w:r>
+        <w:rPr>
+          <w:b/>
+          <w:bCs/>
+        </w:rPr>
+        <w:t xml:space="preserve">): </w:t>
+      </w:r>
+      <w:r>
+        <w:t xml:space="preserve">rivolta alla </w:t>
+      </w:r>
+      <w:proofErr w:type="spellStart"/>
+      <w:r>
+        <w:t>porpria</w:t>
+      </w:r>
+      <w:proofErr w:type="spellEnd"/>
+      <w:r>
+        <w:t xml:space="preserve"> controparte su un altro </w:t>
+      </w:r>
+      <w:proofErr w:type="spellStart"/>
+      <w:r>
+        <w:t>host</w:t>
+      </w:r>
+      <w:proofErr w:type="spellEnd"/>
+      <w:r>
+        <w:t>.</w:t>
+      </w:r>
+    </w:p>
+    <w:p>
+      <w:pPr>
+        <w:pStyle w:val="Paragrafoelenco"/>
+        <w:numPr>
+          <w:ilvl w:val="0"/>
+          <w:numId w:val="8"/>
+        </w:numPr>
+        <w:rPr>
+          <w:b/>
+          <w:bCs/>
+        </w:rPr>
+      </w:pPr>
+      <w:r>
+        <w:rPr>
+          <w:b/>
+          <w:bCs/>
+        </w:rPr>
+        <w:t>Ciò che è detto sopra è sintetizzato in figura.</w:t>
+      </w:r>
+    </w:p>
+    <w:p>
+      <w:pPr>
+        <w:pStyle w:val="Paragrafoelenco"/>
+        <w:rPr>
+          <w:b/>
+          <w:bCs/>
+        </w:rPr>
+      </w:pPr>
+      <w:r>
+        <w:rPr>
+          <w:b/>
+          <w:bCs/>
+          <w:noProof/>
+        </w:rPr>
+        <w:drawing>
+          <wp:inline distT="0" distB="0" distL="0" distR="0" wp14:anchorId="4B3C715C" wp14:editId="4900BD01">
+            <wp:extent cx="3223260" cy="2110740"/>
+            <wp:effectExtent l="0" t="0" r="0" b="3810"/>
+            <wp:docPr id="2" name="Immagine 2"/>
+            <wp:cNvGraphicFramePr>
+              <a:graphicFrameLocks xmlns:a="http://schemas.openxmlformats.org/drawingml/2006/main" noChangeAspect="1"/>
+            </wp:cNvGraphicFramePr>
+            <a:graphic xmlns:a="http://schemas.openxmlformats.org/drawingml/2006/main">
+              <a:graphicData uri="http://schemas.openxmlformats.org/drawingml/2006/picture">
+                <pic:pic xmlns:pic="http://schemas.openxmlformats.org/drawingml/2006/picture">
+                  <pic:nvPicPr>
+                    <pic:cNvPr id="0" name="Picture 2"/>
+                    <pic:cNvPicPr>
+                      <a:picLocks noChangeAspect="1" noChangeArrowheads="1"/>
+                    </pic:cNvPicPr>
+                  </pic:nvPicPr>
+                  <pic:blipFill>
+                    <a:blip r:embed="rId7" cstate="print">
+                      <a:extLst>
+                        <a:ext uri="{28A0092B-C50C-407E-A947-70E740481C1C}">
+                          <a14:useLocalDpi xmlns:a14="http://schemas.microsoft.com/office/drawing/2010/main" val="0"/>
+                        </a:ext>
+                      </a:extLst>
+                    </a:blip>
+                    <a:srcRect/>
+                    <a:stretch>
+                      <a:fillRect/>
+                    </a:stretch>
+                  </pic:blipFill>
+                  <pic:spPr bwMode="auto">
+                    <a:xfrm>
+                      <a:off x="0" y="0"/>
+                      <a:ext cx="3223260" cy="2110740"/>
+                    </a:xfrm>
+                    <a:prstGeom prst="rect">
+                      <a:avLst/>
+                    </a:prstGeom>
+                    <a:noFill/>
+                    <a:ln>
+                      <a:noFill/>
+                    </a:ln>
+                  </pic:spPr>
+                </pic:pic>
+              </a:graphicData>
+            </a:graphic>
+          </wp:inline>
+        </w:drawing>
+      </w:r>
+    </w:p>
+    <w:p>
+      <w:pPr>
+        <w:pStyle w:val="Paragrafoelenco"/>
+        <w:numPr>
+          <w:ilvl w:val="0"/>
+          <w:numId w:val="8"/>
+        </w:numPr>
+        <w:rPr>
+          <w:b/>
+          <w:bCs/>
+        </w:rPr>
       </w:pPr>
     </w:p>
     <w:sectPr>
@@ -410,6 +785,205 @@
 <file path=word/numbering.xml><?xml version="1.0" encoding="utf-8"?>
 <w:numbering xmlns:wpc="http://schemas.microsoft.com/office/word/2010/wordprocessingCanvas" xmlns:cx="http://schemas.microsoft.com/office/drawing/2014/chartex" xmlns:cx1="http://schemas.microsoft.com/office/drawing/2015/9/8/chartex" xmlns:cx2="http://schemas.microsoft.com/office/drawing/2015/10/21/chartex" xmlns:cx3="http://schemas.microsoft.com/office/drawing/2016/5/9/chartex" xmlns:cx4="http://schemas.microsoft.com/office/drawing/2016/5/10/chartex" xmlns:cx5="http://schemas.microsoft.com/office/drawing/2016/5/11/chartex" xmlns:cx6="http://schemas.microsoft.com/office/drawing/2016/5/12/chartex" xmlns:cx7="http://schemas.microsoft.com/office/drawing/2016/5/13/chartex" xmlns:cx8="http://schemas.microsoft.com/office/drawing/2016/5/14/chartex" xmlns:mc="http://schemas.openxmlformats.org/markup-compatibility/2006" xmlns:aink="http://schemas.microsoft.com/office/drawing/2016/ink" xmlns:am3d="http://schemas.microsoft.com/office/drawing/2017/model3d" xmlns:o="urn:schemas-microsoft-com:office:office" xmlns:r="http://schemas.openxmlformats.org/officeDocument/2006/relationships" xmlns:m="http://schemas.openxmlformats.org/officeDocument/2006/math" xmlns:v="urn:schemas-microsoft-com:vml" xmlns:wp14="http://schemas.microsoft.com/office/word/2010/wordprocessingDrawing" xmlns:wp="http://schemas.openxmlformats.org/drawingml/2006/wordprocessingDrawing" xmlns:w10="urn:schemas-microsoft-com:office:word" xmlns:w="http://schemas.openxmlformats.org/wordprocessingml/2006/main" xmlns:w14="http://schemas.microsoft.com/office/word/2010/wordml" xmlns:w15="http://schemas.microsoft.com/office/word/2012/wordml" xmlns:w16cex="http://schemas.microsoft.com/office/word/2018/wordml/cex" xmlns:w16cid="http://schemas.microsoft.com/office/word/2016/wordml/cid" xmlns:w16="http://schemas.microsoft.com/office/word/2018/wordml" xmlns:w16sdtdh="http://schemas.microsoft.com/office/word/2020/wordml/sdtdatahash" xmlns:w16se="http://schemas.microsoft.com/office/word/2015/wordml/symex" xmlns:wpg="http://schemas.microsoft.com/office/word/2010/wordprocessingGroup" xmlns:wpi="http://schemas.microsoft.com/office/word/2010/wordprocessingInk" xmlns:wne="http://schemas.microsoft.com/office/word/2006/wordml" xmlns:wps="http://schemas.microsoft.com/office/word/2010/wordprocessingShape" mc:Ignorable="w14 w15 w16se w16cid w16 w16cex w16sdtdh wp14">
   <w:abstractNum w:abstractNumId="0" w15:restartNumberingAfterBreak="0">
+    <w:nsid w:val="0BEE5B60"/>
+    <w:multiLevelType w:val="hybridMultilevel"/>
+    <w:tmpl w:val="8DA0D34E"/>
+    <w:lvl w:ilvl="0" w:tplc="0410000F">
+      <w:start w:val="1"/>
+      <w:numFmt w:val="decimal"/>
+      <w:lvlText w:val="%1."/>
+      <w:lvlJc w:val="left"/>
+      <w:pPr>
+        <w:ind w:left="1440" w:hanging="360"/>
+      </w:pPr>
+    </w:lvl>
+    <w:lvl w:ilvl="1" w:tplc="04100019" w:tentative="1">
+      <w:start w:val="1"/>
+      <w:numFmt w:val="lowerLetter"/>
+      <w:lvlText w:val="%2."/>
+      <w:lvlJc w:val="left"/>
+      <w:pPr>
+        <w:ind w:left="2160" w:hanging="360"/>
+      </w:pPr>
+    </w:lvl>
+    <w:lvl w:ilvl="2" w:tplc="0410001B" w:tentative="1">
+      <w:start w:val="1"/>
+      <w:numFmt w:val="lowerRoman"/>
+      <w:lvlText w:val="%3."/>
+      <w:lvlJc w:val="right"/>
+      <w:pPr>
+        <w:ind w:left="2880" w:hanging="180"/>
+      </w:pPr>
+    </w:lvl>
+    <w:lvl w:ilvl="3" w:tplc="0410000F" w:tentative="1">
+      <w:start w:val="1"/>
+      <w:numFmt w:val="decimal"/>
+      <w:lvlText w:val="%4."/>
+      <w:lvlJc w:val="left"/>
+      <w:pPr>
+        <w:ind w:left="3600" w:hanging="360"/>
+      </w:pPr>
+    </w:lvl>
+    <w:lvl w:ilvl="4" w:tplc="04100019" w:tentative="1">
+      <w:start w:val="1"/>
+      <w:numFmt w:val="lowerLetter"/>
+      <w:lvlText w:val="%5."/>
+      <w:lvlJc w:val="left"/>
+      <w:pPr>
+        <w:ind w:left="4320" w:hanging="360"/>
+      </w:pPr>
+    </w:lvl>
+    <w:lvl w:ilvl="5" w:tplc="0410001B" w:tentative="1">
+      <w:start w:val="1"/>
+      <w:numFmt w:val="lowerRoman"/>
+      <w:lvlText w:val="%6."/>
+      <w:lvlJc w:val="right"/>
+      <w:pPr>
+        <w:ind w:left="5040" w:hanging="180"/>
+      </w:pPr>
+    </w:lvl>
+    <w:lvl w:ilvl="6" w:tplc="0410000F" w:tentative="1">
+      <w:start w:val="1"/>
+      <w:numFmt w:val="decimal"/>
+      <w:lvlText w:val="%7."/>
+      <w:lvlJc w:val="left"/>
+      <w:pPr>
+        <w:ind w:left="5760" w:hanging="360"/>
+      </w:pPr>
+    </w:lvl>
+    <w:lvl w:ilvl="7" w:tplc="04100019" w:tentative="1">
+      <w:start w:val="1"/>
+      <w:numFmt w:val="lowerLetter"/>
+      <w:lvlText w:val="%8."/>
+      <w:lvlJc w:val="left"/>
+      <w:pPr>
+        <w:ind w:left="6480" w:hanging="360"/>
+      </w:pPr>
+    </w:lvl>
+    <w:lvl w:ilvl="8" w:tplc="0410001B" w:tentative="1">
+      <w:start w:val="1"/>
+      <w:numFmt w:val="lowerRoman"/>
+      <w:lvlText w:val="%9."/>
+      <w:lvlJc w:val="right"/>
+      <w:pPr>
+        <w:ind w:left="7200" w:hanging="180"/>
+      </w:pPr>
+    </w:lvl>
+  </w:abstractNum>
+  <w:abstractNum w:abstractNumId="1" w15:restartNumberingAfterBreak="0">
+    <w:nsid w:val="2B812DCD"/>
+    <w:multiLevelType w:val="hybridMultilevel"/>
+    <w:tmpl w:val="1790481E"/>
+    <w:lvl w:ilvl="0" w:tplc="04100001">
+      <w:start w:val="1"/>
+      <w:numFmt w:val="bullet"/>
+      <w:lvlText w:val=""/>
+      <w:lvlJc w:val="left"/>
+      <w:pPr>
+        <w:ind w:left="720" w:hanging="360"/>
+      </w:pPr>
+      <w:rPr>
+        <w:rFonts w:ascii="Symbol" w:hAnsi="Symbol" w:hint="default"/>
+      </w:rPr>
+    </w:lvl>
+    <w:lvl w:ilvl="1" w:tplc="04100003" w:tentative="1">
+      <w:start w:val="1"/>
+      <w:numFmt w:val="bullet"/>
+      <w:lvlText w:val="o"/>
+      <w:lvlJc w:val="left"/>
+      <w:pPr>
+        <w:ind w:left="1440" w:hanging="360"/>
+      </w:pPr>
+      <w:rPr>
+        <w:rFonts w:ascii="Courier New" w:hAnsi="Courier New" w:cs="Courier New" w:hint="default"/>
+      </w:rPr>
+    </w:lvl>
+    <w:lvl w:ilvl="2" w:tplc="04100005" w:tentative="1">
+      <w:start w:val="1"/>
+      <w:numFmt w:val="bullet"/>
+      <w:lvlText w:val=""/>
+      <w:lvlJc w:val="left"/>
+      <w:pPr>
+        <w:ind w:left="2160" w:hanging="360"/>
+      </w:pPr>
+      <w:rPr>
+        <w:rFonts w:ascii="Wingdings" w:hAnsi="Wingdings" w:hint="default"/>
+      </w:rPr>
+    </w:lvl>
+    <w:lvl w:ilvl="3" w:tplc="04100001" w:tentative="1">
+      <w:start w:val="1"/>
+      <w:numFmt w:val="bullet"/>
+      <w:lvlText w:val=""/>
+      <w:lvlJc w:val="left"/>
+      <w:pPr>
+        <w:ind w:left="2880" w:hanging="360"/>
+      </w:pPr>
+      <w:rPr>
+        <w:rFonts w:ascii="Symbol" w:hAnsi="Symbol" w:hint="default"/>
+      </w:rPr>
+    </w:lvl>
+    <w:lvl w:ilvl="4" w:tplc="04100003" w:tentative="1">
+      <w:start w:val="1"/>
+      <w:numFmt w:val="bullet"/>
+      <w:lvlText w:val="o"/>
+      <w:lvlJc w:val="left"/>
+      <w:pPr>
+        <w:ind w:left="3600" w:hanging="360"/>
+      </w:pPr>
+      <w:rPr>
+        <w:rFonts w:ascii="Courier New" w:hAnsi="Courier New" w:cs="Courier New" w:hint="default"/>
+      </w:rPr>
+    </w:lvl>
+    <w:lvl w:ilvl="5" w:tplc="04100005" w:tentative="1">
+      <w:start w:val="1"/>
+      <w:numFmt w:val="bullet"/>
+      <w:lvlText w:val=""/>
+      <w:lvlJc w:val="left"/>
+      <w:pPr>
+        <w:ind w:left="4320" w:hanging="360"/>
+      </w:pPr>
+      <w:rPr>
+        <w:rFonts w:ascii="Wingdings" w:hAnsi="Wingdings" w:hint="default"/>
+      </w:rPr>
+    </w:lvl>
+    <w:lvl w:ilvl="6" w:tplc="04100001" w:tentative="1">
+      <w:start w:val="1"/>
+      <w:numFmt w:val="bullet"/>
+      <w:lvlText w:val=""/>
+      <w:lvlJc w:val="left"/>
+      <w:pPr>
+        <w:ind w:left="5040" w:hanging="360"/>
+      </w:pPr>
+      <w:rPr>
+        <w:rFonts w:ascii="Symbol" w:hAnsi="Symbol" w:hint="default"/>
+      </w:rPr>
+    </w:lvl>
+    <w:lvl w:ilvl="7" w:tplc="04100003" w:tentative="1">
+      <w:start w:val="1"/>
+      <w:numFmt w:val="bullet"/>
+      <w:lvlText w:val="o"/>
+      <w:lvlJc w:val="left"/>
+      <w:pPr>
+        <w:ind w:left="5760" w:hanging="360"/>
+      </w:pPr>
+      <w:rPr>
+        <w:rFonts w:ascii="Courier New" w:hAnsi="Courier New" w:cs="Courier New" w:hint="default"/>
+      </w:rPr>
+    </w:lvl>
+    <w:lvl w:ilvl="8" w:tplc="04100005" w:tentative="1">
+      <w:start w:val="1"/>
+      <w:numFmt w:val="bullet"/>
+      <w:lvlText w:val=""/>
+      <w:lvlJc w:val="left"/>
+      <w:pPr>
+        <w:ind w:left="6480" w:hanging="360"/>
+      </w:pPr>
+      <w:rPr>
+        <w:rFonts w:ascii="Wingdings" w:hAnsi="Wingdings" w:hint="default"/>
+      </w:rPr>
+    </w:lvl>
+  </w:abstractNum>
+  <w:abstractNum w:abstractNumId="2" w15:restartNumberingAfterBreak="0">
     <w:nsid w:val="4243409E"/>
     <w:multiLevelType w:val="hybridMultilevel"/>
     <w:tmpl w:val="5980E2E8"/>
@@ -495,10 +1069,10 @@
       </w:pPr>
     </w:lvl>
   </w:abstractNum>
-  <w:abstractNum w:abstractNumId="1" w15:restartNumberingAfterBreak="0">
+  <w:abstractNum w:abstractNumId="3" w15:restartNumberingAfterBreak="0">
     <w:nsid w:val="551F5EF8"/>
     <w:multiLevelType w:val="hybridMultilevel"/>
-    <w:tmpl w:val="2C2E2F68"/>
+    <w:tmpl w:val="803AB48E"/>
     <w:lvl w:ilvl="0" w:tplc="04100001">
       <w:start w:val="1"/>
       <w:numFmt w:val="bullet"/>
@@ -608,7 +1182,7 @@
       </w:rPr>
     </w:lvl>
   </w:abstractNum>
-  <w:abstractNum w:abstractNumId="2" w15:restartNumberingAfterBreak="0">
+  <w:abstractNum w:abstractNumId="4" w15:restartNumberingAfterBreak="0">
     <w:nsid w:val="5C2B39F3"/>
     <w:multiLevelType w:val="hybridMultilevel"/>
     <w:tmpl w:val="C088CF5A"/>
@@ -721,7 +1295,7 @@
       </w:rPr>
     </w:lvl>
   </w:abstractNum>
-  <w:abstractNum w:abstractNumId="3" w15:restartNumberingAfterBreak="0">
+  <w:abstractNum w:abstractNumId="5" w15:restartNumberingAfterBreak="0">
     <w:nsid w:val="5E56454D"/>
     <w:multiLevelType w:val="hybridMultilevel"/>
     <w:tmpl w:val="AE9E6C56"/>
@@ -834,7 +1408,7 @@
       </w:rPr>
     </w:lvl>
   </w:abstractNum>
-  <w:abstractNum w:abstractNumId="4" w15:restartNumberingAfterBreak="0">
+  <w:abstractNum w:abstractNumId="6" w15:restartNumberingAfterBreak="0">
     <w:nsid w:val="794A56B7"/>
     <w:multiLevelType w:val="hybridMultilevel"/>
     <w:tmpl w:val="FA7C2BA0"/>
@@ -947,7 +1521,7 @@
       </w:rPr>
     </w:lvl>
   </w:abstractNum>
-  <w:abstractNum w:abstractNumId="5" w15:restartNumberingAfterBreak="0">
+  <w:abstractNum w:abstractNumId="7" w15:restartNumberingAfterBreak="0">
     <w:nsid w:val="7DC00AF8"/>
     <w:multiLevelType w:val="hybridMultilevel"/>
     <w:tmpl w:val="E13676B2"/>
@@ -1034,21 +1608,27 @@
     </w:lvl>
   </w:abstractNum>
   <w:num w:numId="1">
+    <w:abstractNumId w:val="6"/>
+  </w:num>
+  <w:num w:numId="2">
     <w:abstractNumId w:val="4"/>
   </w:num>
-  <w:num w:numId="2">
+  <w:num w:numId="3">
     <w:abstractNumId w:val="2"/>
   </w:num>
-  <w:num w:numId="3">
+  <w:num w:numId="4">
+    <w:abstractNumId w:val="5"/>
+  </w:num>
+  <w:num w:numId="5">
+    <w:abstractNumId w:val="7"/>
+  </w:num>
+  <w:num w:numId="6">
+    <w:abstractNumId w:val="3"/>
+  </w:num>
+  <w:num w:numId="7">
     <w:abstractNumId w:val="0"/>
   </w:num>
-  <w:num w:numId="4">
-    <w:abstractNumId w:val="3"/>
-  </w:num>
-  <w:num w:numId="5">
-    <w:abstractNumId w:val="5"/>
-  </w:num>
-  <w:num w:numId="6">
+  <w:num w:numId="8">
     <w:abstractNumId w:val="1"/>
   </w:num>
 </w:numbering>

</xml_diff>

<commit_message>
Aggiornamento a modello a 7 stati
</commit_message>
<xml_diff>
--- a/Definizioni e concetti chiave di Reti di Calcolatori.docx
+++ b/Definizioni e concetti chiave di Reti di Calcolatori.docx
@@ -96,6 +96,22 @@
     </w:p>
     <w:p>
       <w:pPr>
+        <w:jc w:val="center"/>
+        <w:rPr>
+          <w:sz w:val="44"/>
+          <w:szCs w:val="44"/>
+        </w:rPr>
+      </w:pPr>
+      <w:r>
+        <w:rPr>
+          <w:sz w:val="44"/>
+          <w:szCs w:val="44"/>
+        </w:rPr>
+        <w:t>RETI – CHAPTER 1</w:t>
+      </w:r>
+    </w:p>
+    <w:p>
+      <w:pPr>
         <w:pStyle w:val="Paragrafoelenco"/>
         <w:numPr>
           <w:ilvl w:val="0"/>
@@ -518,7 +534,15 @@
           <w:b/>
           <w:bCs/>
         </w:rPr>
-        <w:t xml:space="preserve">In secondo luogo, la stratificazione consente una progettazione più modulare: </w:t>
+        <w:t xml:space="preserve">In secondo luogo, la stratificazione consente una progettazione più </w:t>
+      </w:r>
+      <w:r>
+        <w:rPr>
+          <w:b/>
+          <w:bCs/>
+        </w:rPr>
+        <w:lastRenderedPageBreak/>
+        <w:t xml:space="preserve">modulare: </w:t>
       </w:r>
       <w:r>
         <w:t>se decidete che volete aggiungere qualche nuovo servizio, può darsi che dobbiate modificare le funzionalità di un solo livello, riutilizzando i servizi forniti dagli altri livelli.</w:t>
@@ -537,7 +561,6 @@
         </w:rPr>
       </w:pPr>
       <w:r>
-        <w:lastRenderedPageBreak/>
         <w:t xml:space="preserve">Gli oggetti astratti che compongono che compongono gli strati di un sistema di rete vengono chiamati </w:t>
       </w:r>
       <w:r>
@@ -771,6 +794,897 @@
           <w:bCs/>
         </w:rPr>
       </w:pPr>
+      <w:r>
+        <w:rPr>
+          <w:b/>
+          <w:bCs/>
+        </w:rPr>
+        <w:t>Un’intestazione (</w:t>
+      </w:r>
+      <w:proofErr w:type="spellStart"/>
+      <w:r>
+        <w:rPr>
+          <w:b/>
+          <w:bCs/>
+        </w:rPr>
+        <w:t>header</w:t>
+      </w:r>
+      <w:proofErr w:type="spellEnd"/>
+      <w:r>
+        <w:rPr>
+          <w:b/>
+          <w:bCs/>
+        </w:rPr>
+        <w:t xml:space="preserve">) </w:t>
+      </w:r>
+      <w:r>
+        <w:t>è una piccola struttura di dati che viene usata da controparti di pari livello per comunicare fra loro. Le intestazioni vengono solitamente anteposte al messaggio.</w:t>
+      </w:r>
+    </w:p>
+    <w:p>
+      <w:pPr>
+        <w:pStyle w:val="Paragrafoelenco"/>
+        <w:numPr>
+          <w:ilvl w:val="0"/>
+          <w:numId w:val="8"/>
+        </w:numPr>
+        <w:rPr>
+          <w:b/>
+          <w:bCs/>
+        </w:rPr>
+      </w:pPr>
+      <w:r>
+        <w:rPr>
+          <w:b/>
+          <w:bCs/>
+        </w:rPr>
+        <w:t>IL Modello a 7 strati (</w:t>
+      </w:r>
+      <w:r>
+        <w:rPr>
+          <w:b/>
+          <w:bCs/>
+        </w:rPr>
+        <w:t>pg.</w:t>
+      </w:r>
+      <w:r>
+        <w:rPr>
+          <w:b/>
+          <w:bCs/>
+        </w:rPr>
+        <w:t>26)</w:t>
+      </w:r>
+    </w:p>
+    <w:p>
+      <w:pPr>
+        <w:pStyle w:val="Paragrafoelenco"/>
+      </w:pPr>
+      <w:r>
+        <w:t xml:space="preserve">ISO è stata una delle prime organizzazioni a offrire formalmente una modalità comune per connettere calcolatori. La relativa architettura </w:t>
+      </w:r>
+      <w:r>
+        <w:rPr>
+          <w:b/>
+          <w:bCs/>
+        </w:rPr>
+        <w:t>OSI</w:t>
+      </w:r>
+      <w:r>
+        <w:t xml:space="preserve">(Open System </w:t>
+      </w:r>
+      <w:proofErr w:type="spellStart"/>
+      <w:r>
+        <w:t>Interconnection</w:t>
+      </w:r>
+      <w:proofErr w:type="spellEnd"/>
+      <w:r>
+        <w:t>)definisce una divisione delle funzionalità di rete in 7 livelli o strati, con uno o più protocolli che realizzano la funzionalità assegnata ad un determinato livello.</w:t>
+      </w:r>
+    </w:p>
+    <w:p>
+      <w:pPr>
+        <w:pStyle w:val="Paragrafoelenco"/>
+      </w:pPr>
+      <w:r>
+        <w:rPr>
+          <w:noProof/>
+        </w:rPr>
+        <mc:AlternateContent>
+          <mc:Choice Requires="wps">
+            <w:drawing>
+              <wp:anchor distT="45720" distB="45720" distL="114300" distR="114300" simplePos="0" relativeHeight="251661312" behindDoc="0" locked="0" layoutInCell="1" allowOverlap="1" wp14:anchorId="01F5392B" wp14:editId="67D5AD82">
+                <wp:simplePos x="0" y="0"/>
+                <wp:positionH relativeFrom="column">
+                  <wp:posOffset>457200</wp:posOffset>
+                </wp:positionH>
+                <wp:positionV relativeFrom="paragraph">
+                  <wp:posOffset>1609725</wp:posOffset>
+                </wp:positionV>
+                <wp:extent cx="6187440" cy="2758440"/>
+                <wp:effectExtent l="0" t="0" r="22860" b="22860"/>
+                <wp:wrapSquare wrapText="bothSides"/>
+                <wp:docPr id="4" name="Casella di testo 2"/>
+                <wp:cNvGraphicFramePr>
+                  <a:graphicFrameLocks xmlns:a="http://schemas.openxmlformats.org/drawingml/2006/main"/>
+                </wp:cNvGraphicFramePr>
+                <a:graphic xmlns:a="http://schemas.openxmlformats.org/drawingml/2006/main">
+                  <a:graphicData uri="http://schemas.microsoft.com/office/word/2010/wordprocessingShape">
+                    <wps:wsp>
+                      <wps:cNvSpPr txBox="1">
+                        <a:spLocks noChangeArrowheads="1"/>
+                      </wps:cNvSpPr>
+                      <wps:spPr bwMode="auto">
+                        <a:xfrm>
+                          <a:off x="0" y="0"/>
+                          <a:ext cx="6187440" cy="2758440"/>
+                        </a:xfrm>
+                        <a:prstGeom prst="rect">
+                          <a:avLst/>
+                        </a:prstGeom>
+                        <a:solidFill>
+                          <a:srgbClr val="FFFFFF"/>
+                        </a:solidFill>
+                        <a:ln w="9525">
+                          <a:solidFill>
+                            <a:srgbClr val="000000"/>
+                          </a:solidFill>
+                          <a:miter lim="800000"/>
+                          <a:headEnd/>
+                          <a:tailEnd/>
+                        </a:ln>
+                      </wps:spPr>
+                      <wps:txbx>
+                        <w:txbxContent>
+                          <w:p>
+                            <w:pPr>
+                              <w:rPr>
+                                <w:b/>
+                                <w:bCs/>
+                              </w:rPr>
+                            </w:pPr>
+                            <w:r>
+                              <w:t xml:space="preserve">Lo </w:t>
+                            </w:r>
+                            <w:r>
+                              <w:rPr>
+                                <w:b/>
+                                <w:bCs/>
+                              </w:rPr>
+                              <w:t xml:space="preserve">strato di rete (network </w:t>
+                            </w:r>
+                            <w:proofErr w:type="spellStart"/>
+                            <w:r>
+                              <w:rPr>
+                                <w:b/>
+                                <w:bCs/>
+                              </w:rPr>
+                              <w:t>layer</w:t>
+                            </w:r>
+                            <w:proofErr w:type="spellEnd"/>
+                            <w:r>
+                              <w:rPr>
+                                <w:b/>
+                                <w:bCs/>
+                              </w:rPr>
+                              <w:t xml:space="preserve">) </w:t>
+                            </w:r>
+                            <w:r>
+                              <w:t xml:space="preserve">gestisce l’instradamento tra i nodi in una rete a commutazione di pacchetto; a questo livello il dato atomico scambiato tra i nodi è chiamato </w:t>
+                            </w:r>
+                            <w:r>
+                              <w:rPr>
+                                <w:b/>
+                                <w:bCs/>
+                              </w:rPr>
+                              <w:t xml:space="preserve"> pacchetto.</w:t>
+                            </w:r>
+                          </w:p>
+                          <w:p>
+                            <w:pPr>
+                              <w:rPr>
+                                <w:u w:val="single"/>
+                              </w:rPr>
+                            </w:pPr>
+                            <w:r>
+                              <w:rPr>
+                                <w:u w:val="single"/>
+                              </w:rPr>
+                              <w:t xml:space="preserve">I tre livelli inferiori appena descritti sono solitamente presenti in tutti i nodi di una rete compresi gli switch all’interno della rete e gli </w:t>
+                            </w:r>
+                            <w:proofErr w:type="spellStart"/>
+                            <w:r>
+                              <w:rPr>
+                                <w:u w:val="single"/>
+                              </w:rPr>
+                              <w:t>host</w:t>
+                            </w:r>
+                            <w:proofErr w:type="spellEnd"/>
+                            <w:r>
+                              <w:rPr>
+                                <w:u w:val="single"/>
+                              </w:rPr>
+                              <w:t xml:space="preserve"> connessi alla periferica della rete  stessa. Dallo stato di trasporto in su sono solitamente in esecuzione sugli </w:t>
+                            </w:r>
+                            <w:proofErr w:type="spellStart"/>
+                            <w:r>
+                              <w:rPr>
+                                <w:u w:val="single"/>
+                              </w:rPr>
+                              <w:t>host</w:t>
+                            </w:r>
+                            <w:proofErr w:type="spellEnd"/>
+                            <w:r>
+                              <w:rPr>
+                                <w:u w:val="single"/>
+                              </w:rPr>
+                              <w:t xml:space="preserve"> terminali e non sugli switch e router intermedi.</w:t>
+                            </w:r>
+                          </w:p>
+                          <w:p>
+                            <w:pPr>
+                              <w:rPr>
+                                <w:b/>
+                                <w:bCs/>
+                              </w:rPr>
+                            </w:pPr>
+                            <w:r>
+                              <w:rPr>
+                                <w:b/>
+                                <w:bCs/>
+                              </w:rPr>
+                              <w:t>Lo stato di trasporto (</w:t>
+                            </w:r>
+                            <w:proofErr w:type="spellStart"/>
+                            <w:r>
+                              <w:rPr>
+                                <w:b/>
+                                <w:bCs/>
+                              </w:rPr>
+                              <w:t>transport</w:t>
+                            </w:r>
+                            <w:proofErr w:type="spellEnd"/>
+                            <w:r>
+                              <w:rPr>
+                                <w:b/>
+                                <w:bCs/>
+                              </w:rPr>
+                              <w:t xml:space="preserve"> </w:t>
+                            </w:r>
+                            <w:proofErr w:type="spellStart"/>
+                            <w:r>
+                              <w:rPr>
+                                <w:b/>
+                                <w:bCs/>
+                              </w:rPr>
+                              <w:t>layer</w:t>
+                            </w:r>
+                            <w:proofErr w:type="spellEnd"/>
+                            <w:r>
+                              <w:rPr>
+                                <w:b/>
+                                <w:bCs/>
+                              </w:rPr>
+                              <w:t>)</w:t>
+                            </w:r>
+                            <w:r>
+                              <w:t xml:space="preserve"> realizza ciò che abbiamo chiamato “canale tra processi”, qui il dato atomico scambiato viene chiamato </w:t>
+                            </w:r>
+                            <w:r>
+                              <w:rPr>
+                                <w:b/>
+                                <w:bCs/>
+                              </w:rPr>
+                              <w:t>messaggio.</w:t>
+                            </w:r>
+                          </w:p>
+                          <w:p>
+                            <w:r>
+                              <w:rPr>
+                                <w:b/>
+                                <w:bCs/>
+                              </w:rPr>
+                              <w:t xml:space="preserve">Lo strato di sessione (session </w:t>
+                            </w:r>
+                            <w:proofErr w:type="spellStart"/>
+                            <w:r>
+                              <w:rPr>
+                                <w:b/>
+                                <w:bCs/>
+                              </w:rPr>
+                              <w:t>layer</w:t>
+                            </w:r>
+                            <w:proofErr w:type="spellEnd"/>
+                            <w:r>
+                              <w:rPr>
+                                <w:b/>
+                                <w:bCs/>
+                              </w:rPr>
+                              <w:t>)</w:t>
+                            </w:r>
+                            <w:r>
+                              <w:t xml:space="preserve"> fornisce uno “spazio per i nomi” che viene utilizzato per aggregare flussi di trasporto che possono costituire parti di un’unica applicazione.</w:t>
+                            </w:r>
+                          </w:p>
+                          <w:p>
+                            <w:r>
+                              <w:rPr>
+                                <w:b/>
+                                <w:bCs/>
+                              </w:rPr>
+                              <w:t>Lo strato di presentazione(</w:t>
+                            </w:r>
+                            <w:proofErr w:type="spellStart"/>
+                            <w:r>
+                              <w:rPr>
+                                <w:b/>
+                                <w:bCs/>
+                              </w:rPr>
+                              <w:t>presentation</w:t>
+                            </w:r>
+                            <w:proofErr w:type="spellEnd"/>
+                            <w:r>
+                              <w:rPr>
+                                <w:b/>
+                                <w:bCs/>
+                              </w:rPr>
+                              <w:t xml:space="preserve"> </w:t>
+                            </w:r>
+                            <w:proofErr w:type="spellStart"/>
+                            <w:r>
+                              <w:rPr>
+                                <w:b/>
+                                <w:bCs/>
+                              </w:rPr>
+                              <w:t>layer</w:t>
+                            </w:r>
+                            <w:proofErr w:type="spellEnd"/>
+                            <w:r>
+                              <w:rPr>
+                                <w:b/>
+                                <w:bCs/>
+                              </w:rPr>
+                              <w:t>)</w:t>
+                            </w:r>
+                            <w:r>
+                              <w:t xml:space="preserve"> si occupa del formato dei dati scambiati tra le controparti.</w:t>
+                            </w:r>
+                          </w:p>
+                          <w:p>
+                            <w:r>
+                              <w:rPr>
+                                <w:b/>
+                                <w:bCs/>
+                              </w:rPr>
+                              <w:t>Lo strato di applicazione</w:t>
+                            </w:r>
+                            <w:r>
+                              <w:t xml:space="preserve"> consente ai browser web di richiedere pagine ai server web.</w:t>
+                            </w:r>
+                          </w:p>
+                        </w:txbxContent>
+                      </wps:txbx>
+                      <wps:bodyPr rot="0" vert="horz" wrap="square" lIns="91440" tIns="45720" rIns="91440" bIns="45720" anchor="t" anchorCtr="0">
+                        <a:noAutofit/>
+                      </wps:bodyPr>
+                    </wps:wsp>
+                  </a:graphicData>
+                </a:graphic>
+                <wp14:sizeRelH relativeFrom="margin">
+                  <wp14:pctWidth>0</wp14:pctWidth>
+                </wp14:sizeRelH>
+                <wp14:sizeRelV relativeFrom="margin">
+                  <wp14:pctHeight>0</wp14:pctHeight>
+                </wp14:sizeRelV>
+              </wp:anchor>
+            </w:drawing>
+          </mc:Choice>
+          <mc:Fallback>
+            <w:pict>
+              <v:shapetype w14:anchorId="01F5392B" id="_x0000_t202" coordsize="21600,21600" o:spt="202" path="m,l,21600r21600,l21600,xe">
+                <v:stroke joinstyle="miter"/>
+                <v:path gradientshapeok="t" o:connecttype="rect"/>
+              </v:shapetype>
+              <v:shape id="Casella di testo 2" o:spid="_x0000_s1026" type="#_x0000_t202" style="position:absolute;left:0;text-align:left;margin-left:36pt;margin-top:126.75pt;width:487.2pt;height:217.2pt;z-index:251661312;visibility:visible;mso-wrap-style:square;mso-width-percent:0;mso-height-percent:0;mso-wrap-distance-left:9pt;mso-wrap-distance-top:3.6pt;mso-wrap-distance-right:9pt;mso-wrap-distance-bottom:3.6pt;mso-position-horizontal:absolute;mso-position-horizontal-relative:text;mso-position-vertical:absolute;mso-position-vertical-relative:text;mso-width-percent:0;mso-height-percent:0;mso-width-relative:margin;mso-height-relative:margin;v-text-anchor:top" o:gfxdata="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">
+                <v:textbox>
+                  <w:txbxContent>
+                    <w:p>
+                      <w:pPr>
+                        <w:rPr>
+                          <w:b/>
+                          <w:bCs/>
+                        </w:rPr>
+                      </w:pPr>
+                      <w:r>
+                        <w:t xml:space="preserve">Lo </w:t>
+                      </w:r>
+                      <w:r>
+                        <w:rPr>
+                          <w:b/>
+                          <w:bCs/>
+                        </w:rPr>
+                        <w:t xml:space="preserve">strato di rete (network </w:t>
+                      </w:r>
+                      <w:proofErr w:type="spellStart"/>
+                      <w:r>
+                        <w:rPr>
+                          <w:b/>
+                          <w:bCs/>
+                        </w:rPr>
+                        <w:t>layer</w:t>
+                      </w:r>
+                      <w:proofErr w:type="spellEnd"/>
+                      <w:r>
+                        <w:rPr>
+                          <w:b/>
+                          <w:bCs/>
+                        </w:rPr>
+                        <w:t xml:space="preserve">) </w:t>
+                      </w:r>
+                      <w:r>
+                        <w:t xml:space="preserve">gestisce l’instradamento tra i nodi in una rete a commutazione di pacchetto; a questo livello il dato atomico scambiato tra i nodi è chiamato </w:t>
+                      </w:r>
+                      <w:r>
+                        <w:rPr>
+                          <w:b/>
+                          <w:bCs/>
+                        </w:rPr>
+                        <w:t xml:space="preserve"> pacchetto.</w:t>
+                      </w:r>
+                    </w:p>
+                    <w:p>
+                      <w:pPr>
+                        <w:rPr>
+                          <w:u w:val="single"/>
+                        </w:rPr>
+                      </w:pPr>
+                      <w:r>
+                        <w:rPr>
+                          <w:u w:val="single"/>
+                        </w:rPr>
+                        <w:t xml:space="preserve">I tre livelli inferiori appena descritti sono solitamente presenti in tutti i nodi di una rete compresi gli switch all’interno della rete e gli </w:t>
+                      </w:r>
+                      <w:proofErr w:type="spellStart"/>
+                      <w:r>
+                        <w:rPr>
+                          <w:u w:val="single"/>
+                        </w:rPr>
+                        <w:t>host</w:t>
+                      </w:r>
+                      <w:proofErr w:type="spellEnd"/>
+                      <w:r>
+                        <w:rPr>
+                          <w:u w:val="single"/>
+                        </w:rPr>
+                        <w:t xml:space="preserve"> connessi alla periferica della rete  stessa. Dallo stato di trasporto in su sono solitamente in esecuzione sugli </w:t>
+                      </w:r>
+                      <w:proofErr w:type="spellStart"/>
+                      <w:r>
+                        <w:rPr>
+                          <w:u w:val="single"/>
+                        </w:rPr>
+                        <w:t>host</w:t>
+                      </w:r>
+                      <w:proofErr w:type="spellEnd"/>
+                      <w:r>
+                        <w:rPr>
+                          <w:u w:val="single"/>
+                        </w:rPr>
+                        <w:t xml:space="preserve"> terminali e non sugli switch e router intermedi.</w:t>
+                      </w:r>
+                    </w:p>
+                    <w:p>
+                      <w:pPr>
+                        <w:rPr>
+                          <w:b/>
+                          <w:bCs/>
+                        </w:rPr>
+                      </w:pPr>
+                      <w:r>
+                        <w:rPr>
+                          <w:b/>
+                          <w:bCs/>
+                        </w:rPr>
+                        <w:t>Lo stato di trasporto (</w:t>
+                      </w:r>
+                      <w:proofErr w:type="spellStart"/>
+                      <w:r>
+                        <w:rPr>
+                          <w:b/>
+                          <w:bCs/>
+                        </w:rPr>
+                        <w:t>transport</w:t>
+                      </w:r>
+                      <w:proofErr w:type="spellEnd"/>
+                      <w:r>
+                        <w:rPr>
+                          <w:b/>
+                          <w:bCs/>
+                        </w:rPr>
+                        <w:t xml:space="preserve"> </w:t>
+                      </w:r>
+                      <w:proofErr w:type="spellStart"/>
+                      <w:r>
+                        <w:rPr>
+                          <w:b/>
+                          <w:bCs/>
+                        </w:rPr>
+                        <w:t>layer</w:t>
+                      </w:r>
+                      <w:proofErr w:type="spellEnd"/>
+                      <w:r>
+                        <w:rPr>
+                          <w:b/>
+                          <w:bCs/>
+                        </w:rPr>
+                        <w:t>)</w:t>
+                      </w:r>
+                      <w:r>
+                        <w:t xml:space="preserve"> realizza ciò che abbiamo chiamato “canale tra processi”, qui il dato atomico scambiato viene chiamato </w:t>
+                      </w:r>
+                      <w:r>
+                        <w:rPr>
+                          <w:b/>
+                          <w:bCs/>
+                        </w:rPr>
+                        <w:t>messaggio.</w:t>
+                      </w:r>
+                    </w:p>
+                    <w:p>
+                      <w:r>
+                        <w:rPr>
+                          <w:b/>
+                          <w:bCs/>
+                        </w:rPr>
+                        <w:t xml:space="preserve">Lo strato di sessione (session </w:t>
+                      </w:r>
+                      <w:proofErr w:type="spellStart"/>
+                      <w:r>
+                        <w:rPr>
+                          <w:b/>
+                          <w:bCs/>
+                        </w:rPr>
+                        <w:t>layer</w:t>
+                      </w:r>
+                      <w:proofErr w:type="spellEnd"/>
+                      <w:r>
+                        <w:rPr>
+                          <w:b/>
+                          <w:bCs/>
+                        </w:rPr>
+                        <w:t>)</w:t>
+                      </w:r>
+                      <w:r>
+                        <w:t xml:space="preserve"> fornisce uno “spazio per i nomi” che viene utilizzato per aggregare flussi di trasporto che possono costituire parti di un’unica applicazione.</w:t>
+                      </w:r>
+                    </w:p>
+                    <w:p>
+                      <w:r>
+                        <w:rPr>
+                          <w:b/>
+                          <w:bCs/>
+                        </w:rPr>
+                        <w:t>Lo strato di presentazione(</w:t>
+                      </w:r>
+                      <w:proofErr w:type="spellStart"/>
+                      <w:r>
+                        <w:rPr>
+                          <w:b/>
+                          <w:bCs/>
+                        </w:rPr>
+                        <w:t>presentation</w:t>
+                      </w:r>
+                      <w:proofErr w:type="spellEnd"/>
+                      <w:r>
+                        <w:rPr>
+                          <w:b/>
+                          <w:bCs/>
+                        </w:rPr>
+                        <w:t xml:space="preserve"> </w:t>
+                      </w:r>
+                      <w:proofErr w:type="spellStart"/>
+                      <w:r>
+                        <w:rPr>
+                          <w:b/>
+                          <w:bCs/>
+                        </w:rPr>
+                        <w:t>layer</w:t>
+                      </w:r>
+                      <w:proofErr w:type="spellEnd"/>
+                      <w:r>
+                        <w:rPr>
+                          <w:b/>
+                          <w:bCs/>
+                        </w:rPr>
+                        <w:t>)</w:t>
+                      </w:r>
+                      <w:r>
+                        <w:t xml:space="preserve"> si occupa del formato dei dati scambiati tra le controparti.</w:t>
+                      </w:r>
+                    </w:p>
+                    <w:p>
+                      <w:r>
+                        <w:rPr>
+                          <w:b/>
+                          <w:bCs/>
+                        </w:rPr>
+                        <w:t>Lo strato di applicazione</w:t>
+                      </w:r>
+                      <w:r>
+                        <w:t xml:space="preserve"> consente ai browser web di richiedere pagine ai server web.</w:t>
+                      </w:r>
+                    </w:p>
+                  </w:txbxContent>
+                </v:textbox>
+                <w10:wrap type="square"/>
+              </v:shape>
+            </w:pict>
+          </mc:Fallback>
+        </mc:AlternateContent>
+      </w:r>
+      <w:r>
+        <w:rPr>
+          <w:noProof/>
+        </w:rPr>
+        <mc:AlternateContent>
+          <mc:Choice Requires="wps">
+            <w:drawing>
+              <wp:anchor distT="45720" distB="45720" distL="114300" distR="114300" simplePos="0" relativeHeight="251659264" behindDoc="0" locked="0" layoutInCell="1" allowOverlap="1" wp14:anchorId="384EE2F1" wp14:editId="0EBE3DF2">
+                <wp:simplePos x="0" y="0"/>
+                <wp:positionH relativeFrom="column">
+                  <wp:posOffset>2804160</wp:posOffset>
+                </wp:positionH>
+                <wp:positionV relativeFrom="paragraph">
+                  <wp:posOffset>9525</wp:posOffset>
+                </wp:positionV>
+                <wp:extent cx="3886200" cy="1516380"/>
+                <wp:effectExtent l="0" t="0" r="19050" b="26670"/>
+                <wp:wrapSquare wrapText="bothSides"/>
+                <wp:docPr id="217" name="Casella di testo 2"/>
+                <wp:cNvGraphicFramePr>
+                  <a:graphicFrameLocks xmlns:a="http://schemas.openxmlformats.org/drawingml/2006/main"/>
+                </wp:cNvGraphicFramePr>
+                <a:graphic xmlns:a="http://schemas.openxmlformats.org/drawingml/2006/main">
+                  <a:graphicData uri="http://schemas.microsoft.com/office/word/2010/wordprocessingShape">
+                    <wps:wsp>
+                      <wps:cNvSpPr txBox="1">
+                        <a:spLocks noChangeArrowheads="1"/>
+                      </wps:cNvSpPr>
+                      <wps:spPr bwMode="auto">
+                        <a:xfrm>
+                          <a:off x="0" y="0"/>
+                          <a:ext cx="3886200" cy="1516380"/>
+                        </a:xfrm>
+                        <a:prstGeom prst="rect">
+                          <a:avLst/>
+                        </a:prstGeom>
+                        <a:solidFill>
+                          <a:srgbClr val="FFFFFF"/>
+                        </a:solidFill>
+                        <a:ln w="9525">
+                          <a:solidFill>
+                            <a:srgbClr val="000000"/>
+                          </a:solidFill>
+                          <a:miter lim="800000"/>
+                          <a:headEnd/>
+                          <a:tailEnd/>
+                        </a:ln>
+                      </wps:spPr>
+                      <wps:txbx>
+                        <w:txbxContent>
+                          <w:p>
+                            <w:r>
+                              <w:t xml:space="preserve">Partendo dal basso.                                                                                      Il primo strato è lo </w:t>
+                            </w:r>
+                            <w:r>
+                              <w:rPr>
+                                <w:b/>
+                                <w:bCs/>
+                              </w:rPr>
+                              <w:t>strato fisico,</w:t>
+                            </w:r>
+                            <w:r>
+                              <w:t xml:space="preserve"> gestisce la trasmissione di flussi non strutturati di byte attraverso una linea di comunicazione.           </w:t>
+                            </w:r>
+                          </w:p>
+                          <w:p>
+                            <w:r>
+                              <w:t xml:space="preserve">Lo </w:t>
+                            </w:r>
+                            <w:r>
+                              <w:rPr>
+                                <w:b/>
+                                <w:bCs/>
+                              </w:rPr>
+                              <w:t xml:space="preserve">strato di linea(data link </w:t>
+                            </w:r>
+                            <w:proofErr w:type="spellStart"/>
+                            <w:r>
+                              <w:rPr>
+                                <w:b/>
+                                <w:bCs/>
+                              </w:rPr>
+                              <w:t>layer</w:t>
+                            </w:r>
+                            <w:proofErr w:type="spellEnd"/>
+                            <w:r>
+                              <w:rPr>
+                                <w:b/>
+                                <w:bCs/>
+                              </w:rPr>
+                              <w:t xml:space="preserve">) </w:t>
+                            </w:r>
+                            <w:r>
+                              <w:t xml:space="preserve">raccoglie un flusso di bit in un aggregato più grande denominato </w:t>
+                            </w:r>
+                            <w:r>
+                              <w:rPr>
+                                <w:b/>
+                                <w:bCs/>
+                              </w:rPr>
+                              <w:t>frame</w:t>
+                            </w:r>
+                            <w:r>
+                              <w:t>.</w:t>
+                            </w:r>
+                          </w:p>
+                          <w:p>
+                            <w:r>
+                              <w:t xml:space="preserve">                                                                            </w:t>
+                            </w:r>
+                          </w:p>
+                        </w:txbxContent>
+                      </wps:txbx>
+                      <wps:bodyPr rot="0" vert="horz" wrap="square" lIns="91440" tIns="45720" rIns="91440" bIns="45720" anchor="t" anchorCtr="0">
+                        <a:noAutofit/>
+                      </wps:bodyPr>
+                    </wps:wsp>
+                  </a:graphicData>
+                </a:graphic>
+                <wp14:sizeRelH relativeFrom="margin">
+                  <wp14:pctWidth>0</wp14:pctWidth>
+                </wp14:sizeRelH>
+                <wp14:sizeRelV relativeFrom="margin">
+                  <wp14:pctHeight>0</wp14:pctHeight>
+                </wp14:sizeRelV>
+              </wp:anchor>
+            </w:drawing>
+          </mc:Choice>
+          <mc:Fallback>
+            <w:pict>
+              <v:shape w14:anchorId="384EE2F1" id="_x0000_s1027" type="#_x0000_t202" style="position:absolute;left:0;text-align:left;margin-left:220.8pt;margin-top:.75pt;width:306pt;height:119.4pt;z-index:251659264;visibility:visible;mso-wrap-style:square;mso-width-percent:0;mso-height-percent:0;mso-wrap-distance-left:9pt;mso-wrap-distance-top:3.6pt;mso-wrap-distance-right:9pt;mso-wrap-distance-bottom:3.6pt;mso-position-horizontal:absolute;mso-position-horizontal-relative:text;mso-position-vertical:absolute;mso-position-vertical-relative:text;mso-width-percent:0;mso-height-percent:0;mso-width-relative:margin;mso-height-relative:margin;v-text-anchor:top" o:gfxdata="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">
+                <v:textbox>
+                  <w:txbxContent>
+                    <w:p>
+                      <w:r>
+                        <w:t xml:space="preserve">Partendo dal basso.                                                                                      Il primo strato è lo </w:t>
+                      </w:r>
+                      <w:r>
+                        <w:rPr>
+                          <w:b/>
+                          <w:bCs/>
+                        </w:rPr>
+                        <w:t>strato fisico,</w:t>
+                      </w:r>
+                      <w:r>
+                        <w:t xml:space="preserve"> gestisce la trasmissione di flussi non strutturati di byte attraverso una linea di comunicazione.           </w:t>
+                      </w:r>
+                    </w:p>
+                    <w:p>
+                      <w:r>
+                        <w:t xml:space="preserve">Lo </w:t>
+                      </w:r>
+                      <w:r>
+                        <w:rPr>
+                          <w:b/>
+                          <w:bCs/>
+                        </w:rPr>
+                        <w:t xml:space="preserve">strato di linea(data link </w:t>
+                      </w:r>
+                      <w:proofErr w:type="spellStart"/>
+                      <w:r>
+                        <w:rPr>
+                          <w:b/>
+                          <w:bCs/>
+                        </w:rPr>
+                        <w:t>layer</w:t>
+                      </w:r>
+                      <w:proofErr w:type="spellEnd"/>
+                      <w:r>
+                        <w:rPr>
+                          <w:b/>
+                          <w:bCs/>
+                        </w:rPr>
+                        <w:t xml:space="preserve">) </w:t>
+                      </w:r>
+                      <w:r>
+                        <w:t xml:space="preserve">raccoglie un flusso di bit in un aggregato più grande denominato </w:t>
+                      </w:r>
+                      <w:r>
+                        <w:rPr>
+                          <w:b/>
+                          <w:bCs/>
+                        </w:rPr>
+                        <w:t>frame</w:t>
+                      </w:r>
+                      <w:r>
+                        <w:t>.</w:t>
+                      </w:r>
+                    </w:p>
+                    <w:p>
+                      <w:r>
+                        <w:t xml:space="preserve">                                                                            </w:t>
+                      </w:r>
+                    </w:p>
+                  </w:txbxContent>
+                </v:textbox>
+                <w10:wrap type="square"/>
+              </v:shape>
+            </w:pict>
+          </mc:Fallback>
+        </mc:AlternateContent>
+      </w:r>
+      <w:r>
+        <w:rPr>
+          <w:noProof/>
+        </w:rPr>
+        <w:drawing>
+          <wp:inline distT="0" distB="0" distL="0" distR="0" wp14:anchorId="2C1EBEF4" wp14:editId="0BAAE995">
+            <wp:extent cx="2217420" cy="1553845"/>
+            <wp:effectExtent l="0" t="0" r="0" b="8255"/>
+            <wp:docPr id="3" name="Immagine 3"/>
+            <wp:cNvGraphicFramePr>
+              <a:graphicFrameLocks xmlns:a="http://schemas.openxmlformats.org/drawingml/2006/main" noChangeAspect="1"/>
+            </wp:cNvGraphicFramePr>
+            <a:graphic xmlns:a="http://schemas.openxmlformats.org/drawingml/2006/main">
+              <a:graphicData uri="http://schemas.openxmlformats.org/drawingml/2006/picture">
+                <pic:pic xmlns:pic="http://schemas.openxmlformats.org/drawingml/2006/picture">
+                  <pic:nvPicPr>
+                    <pic:cNvPr id="0" name="Picture 1"/>
+                    <pic:cNvPicPr>
+                      <a:picLocks noChangeAspect="1" noChangeArrowheads="1"/>
+                    </pic:cNvPicPr>
+                  </pic:nvPicPr>
+                  <pic:blipFill>
+                    <a:blip r:embed="rId8" cstate="print">
+                      <a:extLst>
+                        <a:ext uri="{28A0092B-C50C-407E-A947-70E740481C1C}">
+                          <a14:useLocalDpi xmlns:a14="http://schemas.microsoft.com/office/drawing/2010/main" val="0"/>
+                        </a:ext>
+                      </a:extLst>
+                    </a:blip>
+                    <a:srcRect/>
+                    <a:stretch>
+                      <a:fillRect/>
+                    </a:stretch>
+                  </pic:blipFill>
+                  <pic:spPr bwMode="auto">
+                    <a:xfrm>
+                      <a:off x="0" y="0"/>
+                      <a:ext cx="2253920" cy="1579422"/>
+                    </a:xfrm>
+                    <a:prstGeom prst="rect">
+                      <a:avLst/>
+                    </a:prstGeom>
+                    <a:noFill/>
+                    <a:ln>
+                      <a:noFill/>
+                    </a:ln>
+                  </pic:spPr>
+                </pic:pic>
+              </a:graphicData>
+            </a:graphic>
+          </wp:inline>
+        </w:drawing>
+      </w:r>
+    </w:p>
+    <w:p>
+      <w:pPr>
+        <w:pStyle w:val="Paragrafoelenco"/>
+        <w:numPr>
+          <w:ilvl w:val="0"/>
+          <w:numId w:val="8"/>
+        </w:numPr>
+      </w:pPr>
     </w:p>
     <w:sectPr>
       <w:pgSz w:w="11906" w:h="16838"/>
@@ -873,7 +1787,7 @@
   <w:abstractNum w:abstractNumId="1" w15:restartNumberingAfterBreak="0">
     <w:nsid w:val="2B812DCD"/>
     <w:multiLevelType w:val="hybridMultilevel"/>
-    <w:tmpl w:val="1790481E"/>
+    <w:tmpl w:val="153AAFB4"/>
     <w:lvl w:ilvl="0" w:tplc="04100001">
       <w:start w:val="1"/>
       <w:numFmt w:val="bullet"/>

</xml_diff>